<commit_message>
Update link trello in .docx file
</commit_message>
<xml_diff>
--- a/Realiser-la-maquette-application-web-responsive_modeledecopie-v2.docx
+++ b/Realiser-la-maquette-application-web-responsive_modeledecopie-v2.docx
@@ -463,41 +463,54 @@
       </w:pPr>
       <w:r>
         <w:rPr>
-          <w:sz w:val="21"/>
-          <w:szCs w:val="21"/>
-        </w:rPr>
-        <w:t>Lien Github du projet : ……………</w:t>
-      </w:r>
-    </w:p>
-    <w:p>
-      <w:pPr>
-        <w:rPr>
-          <w:sz w:val="21"/>
-          <w:szCs w:val="21"/>
-        </w:rPr>
-      </w:pPr>
-      <w:r>
-        <w:rPr>
-          <w:sz w:val="21"/>
-          <w:szCs w:val="21"/>
-        </w:rPr>
-        <w:t>Lien Drive du projet (si nécessaire) : ………</w:t>
-      </w:r>
-    </w:p>
-    <w:p>
-      <w:pPr>
-        <w:rPr>
-          <w:sz w:val="21"/>
-          <w:szCs w:val="21"/>
-        </w:rPr>
-      </w:pPr>
-      <w:r>
-        <w:rPr>
-          <w:sz w:val="21"/>
-          <w:szCs w:val="21"/>
-        </w:rPr>
-        <w:t>https://trello.com/invite/b/myQ2TGHr/9ad434bdc9f11f7481ebe39359132b50/copyin</w:t>
-      </w:r>
+          <w:b/>
+          <w:sz w:val="21"/>
+          <w:szCs w:val="21"/>
+        </w:rPr>
+        <w:t>Lien Github du projet</w:t>
+      </w:r>
+      <w:r>
+        <w:rPr>
+          <w:sz w:val="21"/>
+          <w:szCs w:val="21"/>
+        </w:rPr>
+        <w:t xml:space="preserve"> : </w:t>
+      </w:r>
+      <w:r>
+        <w:rPr>
+          <w:sz w:val="21"/>
+          <w:szCs w:val="21"/>
+        </w:rPr>
+        <w:t>https://github.com/hawa029/CopyIn</w:t>
+      </w:r>
+    </w:p>
+    <w:p>
+      <w:pPr>
+        <w:rPr>
+          <w:sz w:val="21"/>
+          <w:szCs w:val="21"/>
+        </w:rPr>
+      </w:pPr>
+      <w:hyperlink r:id="rId8" w:history="1">
+        <w:r>
+          <w:rPr>
+            <w:rStyle w:val="Lienhypertexte"/>
+            <w:sz w:val="21"/>
+            <w:szCs w:val="21"/>
+          </w:rPr>
+          <w:t>https://trello.com/invite/b/myQ2TGHr/9ad434bdc9f11f7481ebe39359132b50/copyin</w:t>
+        </w:r>
+      </w:hyperlink>
+    </w:p>
+    <w:p>
+      <w:pPr>
+        <w:rPr>
+          <w:sz w:val="21"/>
+          <w:szCs w:val="21"/>
+        </w:rPr>
+      </w:pPr>
+      <w:bookmarkStart w:id="1" w:name="_GoBack"/>
+      <w:bookmarkEnd w:id="1"/>
       <w:r>
         <w:rPr>
           <w:noProof/>
@@ -1306,17 +1319,7 @@
           <w:sz w:val="21"/>
           <w:szCs w:val="21"/>
         </w:rPr>
-        <w:t>Pour décrire l’expérience utilisateur, j’ai créé</w:t>
-      </w:r>
-      <w:bookmarkStart w:id="1" w:name="_GoBack"/>
-      <w:bookmarkEnd w:id="1"/>
-      <w:r>
-        <w:rPr>
-          <w:color w:val="000000"/>
-          <w:sz w:val="21"/>
-          <w:szCs w:val="21"/>
-        </w:rPr>
-        <w:t xml:space="preserve"> un diagramme avec le logiciel </w:t>
+        <w:t xml:space="preserve">Pour décrire l’expérience utilisateur, j’ai créé un diagramme avec le logiciel </w:t>
       </w:r>
     </w:p>
     <w:p>
@@ -1490,10 +1493,10 @@
       </w:pPr>
     </w:p>
     <w:sectPr>
-      <w:headerReference w:type="even" r:id="rId8"/>
-      <w:headerReference w:type="default" r:id="rId9"/>
-      <w:footerReference w:type="default" r:id="rId10"/>
-      <w:headerReference w:type="first" r:id="rId11"/>
+      <w:headerReference w:type="even" r:id="rId9"/>
+      <w:headerReference w:type="default" r:id="rId10"/>
+      <w:footerReference w:type="default" r:id="rId11"/>
+      <w:headerReference w:type="first" r:id="rId12"/>
       <w:pgSz w:w="11906" w:h="16838"/>
       <w:pgMar w:top="1418" w:right="1417" w:bottom="1417" w:left="1417" w:header="708" w:footer="426" w:gutter="0"/>
       <w:pgNumType w:start="1"/>
@@ -2650,6 +2653,17 @@
       <w:color w:val="000000"/>
     </w:rPr>
   </w:style>
+  <w:style w:type="character" w:styleId="Lienhypertexte">
+    <w:name w:val="Hyperlink"/>
+    <w:basedOn w:val="Policepardfaut"/>
+    <w:uiPriority w:val="99"/>
+    <w:unhideWhenUsed/>
+    <w:rsid w:val="00C21208"/>
+    <w:rPr>
+      <w:color w:val="0000FF" w:themeColor="hyperlink"/>
+      <w:u w:val="single"/>
+    </w:rPr>
+  </w:style>
 </w:styles>
 </file>
 

</xml_diff>